<commit_message>
updates, make output either md or docx, add LL terms of use, comine some questions, MVP, needs branding
</commit_message>
<xml_diff>
--- a/docassemble/termsandconditions/data/templates/terms_and_conditions.docx
+++ b/docassemble/termsandconditions/data/templates/terms_and_conditions.docx
@@ -8,6 +8,8 @@
           <w:rFonts w:ascii="Calibri" w:hAnsi="Calibri" w:cs="Calibri"/>
           <w:b/>
           <w:bCs/>
+          <w:sz w:val="28"/>
+          <w:szCs w:val="28"/>
         </w:rPr>
       </w:pPr>
       <w:proofErr w:type="gramStart"/>
@@ -16,6 +18,8 @@
           <w:rFonts w:ascii="Calibri" w:hAnsi="Calibri" w:cs="Calibri"/>
           <w:b/>
           <w:bCs/>
+          <w:sz w:val="28"/>
+          <w:szCs w:val="28"/>
         </w:rPr>
         <w:t>{</w:t>
       </w:r>
@@ -24,6 +28,8 @@
           <w:rFonts w:ascii="Calibri" w:hAnsi="Calibri" w:cs="Calibri"/>
           <w:b/>
           <w:bCs/>
+          <w:sz w:val="28"/>
+          <w:szCs w:val="28"/>
         </w:rPr>
         <w:t>{ organizations</w:t>
       </w:r>
@@ -33,6 +39,8 @@
           <w:rFonts w:ascii="Calibri" w:hAnsi="Calibri" w:cs="Calibri"/>
           <w:b/>
           <w:bCs/>
+          <w:sz w:val="28"/>
+          <w:szCs w:val="28"/>
         </w:rPr>
         <w:t>[0] }</w:t>
       </w:r>
@@ -41,6 +49,8 @@
           <w:rFonts w:ascii="Calibri" w:hAnsi="Calibri" w:cs="Calibri"/>
           <w:b/>
           <w:bCs/>
+          <w:sz w:val="28"/>
+          <w:szCs w:val="28"/>
         </w:rPr>
         <w:t>}</w:t>
       </w:r>
@@ -49,12 +59,16 @@
           <w:rFonts w:ascii="Calibri" w:hAnsi="Calibri" w:cs="Calibri"/>
           <w:b/>
           <w:bCs/>
+          <w:sz w:val="28"/>
+          <w:szCs w:val="28"/>
         </w:rPr>
         <w:t>'s</w:t>
       </w:r>
       <w:r>
         <w:rPr>
           <w:rFonts w:ascii="Calibri" w:hAnsi="Calibri" w:cs="Calibri"/>
+          <w:sz w:val="28"/>
+          <w:szCs w:val="28"/>
         </w:rPr>
         <w:t xml:space="preserve"> </w:t>
       </w:r>
@@ -63,6 +77,8 @@
           <w:rFonts w:ascii="Calibri" w:hAnsi="Calibri" w:cs="Calibri"/>
           <w:b/>
           <w:bCs/>
+          <w:sz w:val="28"/>
+          <w:szCs w:val="28"/>
         </w:rPr>
         <w:t xml:space="preserve">Terms of Use and Privacy Policy </w:t>
       </w:r>
@@ -274,19 +290,19 @@
           <w:rFonts w:ascii="Calibri" w:hAnsi="Calibri" w:cs="Calibri"/>
         </w:rPr>
       </w:pPr>
+    </w:p>
+    <w:p>
+      <w:pPr>
+        <w:rPr>
+          <w:rFonts w:ascii="Calibri" w:hAnsi="Calibri" w:cs="Calibri"/>
+        </w:rPr>
+      </w:pPr>
       <w:r>
         <w:rPr>
           <w:rFonts w:ascii="Calibri" w:hAnsi="Calibri" w:cs="Calibri"/>
         </w:rPr>
         <w:t>{%p endif %}</w:t>
       </w:r>
-    </w:p>
-    <w:p>
-      <w:pPr>
-        <w:rPr>
-          <w:rFonts w:ascii="Calibri" w:hAnsi="Calibri" w:cs="Calibri"/>
-        </w:rPr>
-      </w:pPr>
     </w:p>
     <w:p>
       <w:pPr>
@@ -1067,14 +1083,34 @@
         <w:rPr>
           <w:rFonts w:ascii="Calibri" w:hAnsi="Calibri" w:cs="Calibri"/>
         </w:rPr>
-        <w:t>{{ organizations</w:t>
+        <w:t xml:space="preserve">{{ </w:t>
+      </w:r>
+      <w:proofErr w:type="spellStart"/>
+      <w:r>
+        <w:rPr>
+          <w:rFonts w:ascii="Calibri" w:hAnsi="Calibri" w:cs="Calibri"/>
+        </w:rPr>
+        <w:t>state</w:t>
       </w:r>
       <w:proofErr w:type="gramEnd"/>
       <w:r>
         <w:rPr>
           <w:rFonts w:ascii="Calibri" w:hAnsi="Calibri" w:cs="Calibri"/>
         </w:rPr>
-        <w:t>[0].</w:t>
+        <w:t>_name</w:t>
+      </w:r>
+      <w:proofErr w:type="spellEnd"/>
+      <w:r>
+        <w:rPr>
+          <w:rFonts w:ascii="Calibri" w:hAnsi="Calibri" w:cs="Calibri"/>
+        </w:rPr>
+        <w:t>(</w:t>
+      </w:r>
+      <w:r>
+        <w:rPr>
+          <w:rFonts w:ascii="Calibri" w:hAnsi="Calibri" w:cs="Calibri"/>
+        </w:rPr>
+        <w:t>organizations[0].</w:t>
       </w:r>
       <w:proofErr w:type="spellStart"/>
       <w:r>
@@ -1084,6 +1120,12 @@
         <w:t>address.state</w:t>
       </w:r>
       <w:proofErr w:type="spellEnd"/>
+      <w:r>
+        <w:rPr>
+          <w:rFonts w:ascii="Calibri" w:hAnsi="Calibri" w:cs="Calibri"/>
+        </w:rPr>
+        <w:t>)</w:t>
+      </w:r>
       <w:r>
         <w:rPr>
           <w:rFonts w:ascii="Calibri" w:hAnsi="Calibri" w:cs="Calibri"/>
@@ -1228,14 +1270,34 @@
         <w:rPr>
           <w:rFonts w:ascii="Calibri" w:hAnsi="Calibri" w:cs="Calibri"/>
         </w:rPr>
-        <w:t>{{ organizations</w:t>
+        <w:t xml:space="preserve">{{ </w:t>
+      </w:r>
+      <w:proofErr w:type="spellStart"/>
+      <w:r>
+        <w:rPr>
+          <w:rFonts w:ascii="Calibri" w:hAnsi="Calibri" w:cs="Calibri"/>
+        </w:rPr>
+        <w:t>state</w:t>
       </w:r>
       <w:proofErr w:type="gramEnd"/>
       <w:r>
         <w:rPr>
           <w:rFonts w:ascii="Calibri" w:hAnsi="Calibri" w:cs="Calibri"/>
         </w:rPr>
-        <w:t>[0].</w:t>
+        <w:t>_name</w:t>
+      </w:r>
+      <w:proofErr w:type="spellEnd"/>
+      <w:r>
+        <w:rPr>
+          <w:rFonts w:ascii="Calibri" w:hAnsi="Calibri" w:cs="Calibri"/>
+        </w:rPr>
+        <w:t>(</w:t>
+      </w:r>
+      <w:r>
+        <w:rPr>
+          <w:rFonts w:ascii="Calibri" w:hAnsi="Calibri" w:cs="Calibri"/>
+        </w:rPr>
+        <w:t>organizations[0].</w:t>
       </w:r>
       <w:proofErr w:type="spellStart"/>
       <w:r>
@@ -1245,6 +1307,12 @@
         <w:t>address.state</w:t>
       </w:r>
       <w:proofErr w:type="spellEnd"/>
+      <w:r>
+        <w:rPr>
+          <w:rFonts w:ascii="Calibri" w:hAnsi="Calibri" w:cs="Calibri"/>
+        </w:rPr>
+        <w:t>)</w:t>
+      </w:r>
       <w:r>
         <w:rPr>
           <w:rFonts w:ascii="Calibri" w:hAnsi="Calibri" w:cs="Calibri"/>

</xml_diff>